<commit_message>
Latest Version 3.1 (Revised ERD)
Further explanation can be found in Revisions inside SRS document.
</commit_message>
<xml_diff>
--- a/Documents/SRS OpenRead.docx
+++ b/Documents/SRS OpenRead.docx
@@ -87,7 +87,17 @@
           <w:sz w:val="28"/>
           <w:szCs w:val="28"/>
         </w:rPr>
-        <w:t>Version 1.0</w:t>
+        <w:t xml:space="preserve">Version </w:t>
+      </w:r>
+      <w:r>
+        <w:rPr>
+          <w:rFonts w:ascii="Arial" w:eastAsia="Arial" w:hAnsi="Arial" w:cs="Arial"/>
+          <w:b/>
+          <w:color w:val="000000"/>
+          <w:sz w:val="28"/>
+          <w:szCs w:val="28"/>
+        </w:rPr>
+        <w:t>2.4</w:t>
       </w:r>
     </w:p>
     <w:p>
@@ -2566,8 +2576,6 @@
       <w:r>
         <w:t>20</w:t>
       </w:r>
-      <w:bookmarkStart w:id="2" w:name="_GoBack"/>
-      <w:bookmarkEnd w:id="2"/>
     </w:p>
     <w:p>
       <w:pPr>
@@ -2598,7 +2606,7 @@
       <w:pPr>
         <w:pStyle w:val="TOCEntry"/>
       </w:pPr>
-      <w:bookmarkStart w:id="3" w:name="_Toc53604932"/>
+      <w:bookmarkStart w:id="2" w:name="_Toc53604932"/>
     </w:p>
     <w:p>
       <w:pPr>
@@ -2607,11 +2615,11 @@
       <w:r>
         <w:t>Revision History</w:t>
       </w:r>
-      <w:bookmarkEnd w:id="3"/>
+      <w:bookmarkEnd w:id="2"/>
     </w:p>
     <w:tbl>
       <w:tblPr>
-        <w:tblW w:w="0" w:type="auto"/>
+        <w:tblW w:w="9868" w:type="dxa"/>
         <w:tblBorders>
           <w:top w:val="single" w:sz="12" w:space="0" w:color="auto"/>
           <w:left w:val="single" w:sz="12" w:space="0" w:color="auto"/>
@@ -2624,15 +2632,15 @@
         <w:tblLook w:val="0000" w:firstRow="0" w:lastRow="0" w:firstColumn="0" w:lastColumn="0" w:noHBand="0" w:noVBand="0"/>
       </w:tblPr>
       <w:tblGrid>
-        <w:gridCol w:w="2160"/>
-        <w:gridCol w:w="1170"/>
-        <w:gridCol w:w="4954"/>
+        <w:gridCol w:w="1545"/>
+        <w:gridCol w:w="1417"/>
+        <w:gridCol w:w="5322"/>
         <w:gridCol w:w="1584"/>
       </w:tblGrid>
       <w:tr>
         <w:tc>
           <w:tcPr>
-            <w:tcW w:w="2160" w:type="dxa"/>
+            <w:tcW w:w="1545" w:type="dxa"/>
             <w:tcBorders>
               <w:top w:val="single" w:sz="12" w:space="0" w:color="auto"/>
               <w:bottom w:val="double" w:sz="12" w:space="0" w:color="auto"/>
@@ -2655,7 +2663,7 @@
         </w:tc>
         <w:tc>
           <w:tcPr>
-            <w:tcW w:w="1170" w:type="dxa"/>
+            <w:tcW w:w="1417" w:type="dxa"/>
             <w:tcBorders>
               <w:top w:val="single" w:sz="12" w:space="0" w:color="auto"/>
               <w:bottom w:val="double" w:sz="12" w:space="0" w:color="auto"/>
@@ -2678,7 +2686,7 @@
         </w:tc>
         <w:tc>
           <w:tcPr>
-            <w:tcW w:w="4954" w:type="dxa"/>
+            <w:tcW w:w="5322" w:type="dxa"/>
             <w:tcBorders>
               <w:top w:val="single" w:sz="12" w:space="0" w:color="auto"/>
               <w:bottom w:val="double" w:sz="12" w:space="0" w:color="auto"/>
@@ -2726,7 +2734,7 @@
       <w:tr>
         <w:tc>
           <w:tcPr>
-            <w:tcW w:w="2160" w:type="dxa"/>
+            <w:tcW w:w="1545" w:type="dxa"/>
             <w:tcBorders>
               <w:top w:val="nil"/>
             </w:tcBorders>
@@ -2735,11 +2743,14 @@
             <w:pPr>
               <w:spacing w:before="40" w:after="40"/>
             </w:pPr>
-          </w:p>
-        </w:tc>
-        <w:tc>
-          <w:tcPr>
-            <w:tcW w:w="1170" w:type="dxa"/>
+            <w:r>
+              <w:t>Steven</w:t>
+            </w:r>
+          </w:p>
+        </w:tc>
+        <w:tc>
+          <w:tcPr>
+            <w:tcW w:w="1417" w:type="dxa"/>
             <w:tcBorders>
               <w:top w:val="nil"/>
             </w:tcBorders>
@@ -2748,11 +2759,14 @@
             <w:pPr>
               <w:spacing w:before="40" w:after="40"/>
             </w:pPr>
-          </w:p>
-        </w:tc>
-        <w:tc>
-          <w:tcPr>
-            <w:tcW w:w="4954" w:type="dxa"/>
+            <w:r>
+              <w:t>13-10-2020</w:t>
+            </w:r>
+          </w:p>
+        </w:tc>
+        <w:tc>
+          <w:tcPr>
+            <w:tcW w:w="5322" w:type="dxa"/>
             <w:tcBorders>
               <w:top w:val="nil"/>
             </w:tcBorders>
@@ -2761,6 +2775,9 @@
             <w:pPr>
               <w:spacing w:before="40" w:after="40"/>
             </w:pPr>
+            <w:r>
+              <w:t>Added Product Function (2.2)</w:t>
+            </w:r>
           </w:p>
         </w:tc>
         <w:tc>
@@ -2774,13 +2791,275 @@
             <w:pPr>
               <w:spacing w:before="40" w:after="40"/>
             </w:pPr>
+            <w:r>
+              <w:t>1.1</w:t>
+            </w:r>
           </w:p>
         </w:tc>
       </w:tr>
       <w:tr>
         <w:tc>
           <w:tcPr>
-            <w:tcW w:w="2160" w:type="dxa"/>
+            <w:tcW w:w="1545" w:type="dxa"/>
+          </w:tcPr>
+          <w:p>
+            <w:pPr>
+              <w:spacing w:before="40" w:after="40"/>
+            </w:pPr>
+            <w:r>
+              <w:t>Steven</w:t>
+            </w:r>
+          </w:p>
+        </w:tc>
+        <w:tc>
+          <w:tcPr>
+            <w:tcW w:w="1417" w:type="dxa"/>
+          </w:tcPr>
+          <w:p>
+            <w:pPr>
+              <w:spacing w:before="40" w:after="40"/>
+            </w:pPr>
+            <w:r>
+              <w:t>14-10-2020</w:t>
+            </w:r>
+          </w:p>
+        </w:tc>
+        <w:tc>
+          <w:tcPr>
+            <w:tcW w:w="5322" w:type="dxa"/>
+          </w:tcPr>
+          <w:p>
+            <w:pPr>
+              <w:spacing w:before="40" w:after="40"/>
+            </w:pPr>
+            <w:r>
+              <w:t>Added System Features (Chapter 4)</w:t>
+            </w:r>
+          </w:p>
+        </w:tc>
+        <w:tc>
+          <w:tcPr>
+            <w:tcW w:w="1584" w:type="dxa"/>
+          </w:tcPr>
+          <w:p>
+            <w:pPr>
+              <w:spacing w:before="40" w:after="40"/>
+            </w:pPr>
+            <w:r>
+              <w:t>1.2</w:t>
+            </w:r>
+          </w:p>
+        </w:tc>
+      </w:tr>
+      <w:tr>
+        <w:tc>
+          <w:tcPr>
+            <w:tcW w:w="1545" w:type="dxa"/>
+          </w:tcPr>
+          <w:p>
+            <w:pPr>
+              <w:spacing w:before="40" w:after="40"/>
+            </w:pPr>
+            <w:r>
+              <w:t>Steven</w:t>
+            </w:r>
+          </w:p>
+        </w:tc>
+        <w:tc>
+          <w:tcPr>
+            <w:tcW w:w="1417" w:type="dxa"/>
+          </w:tcPr>
+          <w:p>
+            <w:pPr>
+              <w:spacing w:before="40" w:after="40"/>
+            </w:pPr>
+            <w:r>
+              <w:t>27-11-2020</w:t>
+            </w:r>
+          </w:p>
+        </w:tc>
+        <w:tc>
+          <w:tcPr>
+            <w:tcW w:w="5322" w:type="dxa"/>
+          </w:tcPr>
+          <w:p>
+            <w:pPr>
+              <w:spacing w:before="40" w:after="40"/>
+            </w:pPr>
+            <w:r>
+              <w:t>Revised System Features (4.10 &amp; 4.11)</w:t>
+            </w:r>
+          </w:p>
+          <w:p>
+            <w:pPr>
+              <w:pStyle w:val="ListParagraph"/>
+              <w:numPr>
+                <w:ilvl w:val="0"/>
+                <w:numId w:val="38"/>
+              </w:numPr>
+              <w:spacing w:before="40" w:after="40"/>
+            </w:pPr>
+            <w:r>
+              <w:t>Takedown Story</w:t>
+            </w:r>
+          </w:p>
+          <w:p>
+            <w:pPr>
+              <w:pStyle w:val="ListParagraph"/>
+              <w:numPr>
+                <w:ilvl w:val="0"/>
+                <w:numId w:val="38"/>
+              </w:numPr>
+              <w:spacing w:before="40" w:after="40"/>
+            </w:pPr>
+            <w:r>
+              <w:t>Ban User</w:t>
+            </w:r>
+          </w:p>
+          <w:p>
+            <w:pPr>
+              <w:spacing w:before="40" w:after="40"/>
+            </w:pPr>
+            <w:r>
+              <w:t>Added New System Features (4.1 &amp; 4.2)</w:t>
+            </w:r>
+          </w:p>
+          <w:p>
+            <w:pPr>
+              <w:pStyle w:val="ListParagraph"/>
+              <w:numPr>
+                <w:ilvl w:val="0"/>
+                <w:numId w:val="39"/>
+              </w:numPr>
+              <w:spacing w:before="40" w:after="40"/>
+            </w:pPr>
+            <w:r>
+              <w:t>Register Account</w:t>
+            </w:r>
+          </w:p>
+          <w:p>
+            <w:pPr>
+              <w:pStyle w:val="ListParagraph"/>
+              <w:numPr>
+                <w:ilvl w:val="0"/>
+                <w:numId w:val="39"/>
+              </w:numPr>
+              <w:spacing w:before="40" w:after="40"/>
+            </w:pPr>
+            <w:r>
+              <w:t>Login</w:t>
+            </w:r>
+          </w:p>
+        </w:tc>
+        <w:tc>
+          <w:tcPr>
+            <w:tcW w:w="1584" w:type="dxa"/>
+          </w:tcPr>
+          <w:p>
+            <w:pPr>
+              <w:spacing w:before="40" w:after="40"/>
+            </w:pPr>
+            <w:r>
+              <w:t>2.0</w:t>
+            </w:r>
+          </w:p>
+        </w:tc>
+      </w:tr>
+      <w:tr>
+        <w:tc>
+          <w:tcPr>
+            <w:tcW w:w="1545" w:type="dxa"/>
+          </w:tcPr>
+          <w:p>
+            <w:pPr>
+              <w:spacing w:before="40" w:after="40"/>
+            </w:pPr>
+            <w:r>
+              <w:t>Steven</w:t>
+            </w:r>
+          </w:p>
+        </w:tc>
+        <w:tc>
+          <w:tcPr>
+            <w:tcW w:w="1417" w:type="dxa"/>
+          </w:tcPr>
+          <w:p>
+            <w:pPr>
+              <w:spacing w:before="40" w:after="40"/>
+            </w:pPr>
+            <w:r>
+              <w:t>29-11-2020</w:t>
+            </w:r>
+          </w:p>
+        </w:tc>
+        <w:tc>
+          <w:tcPr>
+            <w:tcW w:w="5322" w:type="dxa"/>
+          </w:tcPr>
+          <w:p>
+            <w:pPr>
+              <w:spacing w:before="40" w:after="40"/>
+            </w:pPr>
+            <w:r>
+              <w:t>Revised User Interfaces (3.1)</w:t>
+            </w:r>
+          </w:p>
+          <w:p>
+            <w:pPr>
+              <w:pStyle w:val="ListParagraph"/>
+              <w:numPr>
+                <w:ilvl w:val="0"/>
+                <w:numId w:val="39"/>
+              </w:numPr>
+              <w:spacing w:before="40" w:after="40"/>
+            </w:pPr>
+            <w:r>
+              <w:t>Login Account</w:t>
+            </w:r>
+          </w:p>
+          <w:p>
+            <w:pPr>
+              <w:pStyle w:val="ListParagraph"/>
+              <w:numPr>
+                <w:ilvl w:val="0"/>
+                <w:numId w:val="39"/>
+              </w:numPr>
+              <w:spacing w:before="40" w:after="40"/>
+            </w:pPr>
+            <w:r>
+              <w:t>Side Menu</w:t>
+            </w:r>
+          </w:p>
+          <w:p>
+            <w:pPr>
+              <w:spacing w:before="40" w:after="40"/>
+            </w:pPr>
+            <w:r>
+              <w:t xml:space="preserve">Added </w:t>
+            </w:r>
+            <w:r>
+              <w:t>Nonfunctional Requirements (Chapter 5)</w:t>
+            </w:r>
+          </w:p>
+        </w:tc>
+        <w:tc>
+          <w:tcPr>
+            <w:tcW w:w="1584" w:type="dxa"/>
+          </w:tcPr>
+          <w:p>
+            <w:pPr>
+              <w:spacing w:before="40" w:after="40"/>
+            </w:pPr>
+            <w:r>
+              <w:t>3.0</w:t>
+            </w:r>
+          </w:p>
+        </w:tc>
+      </w:tr>
+      <w:tr>
+        <w:tc>
+          <w:tcPr>
+            <w:tcW w:w="1545" w:type="dxa"/>
             <w:tcBorders>
               <w:bottom w:val="single" w:sz="12" w:space="0" w:color="auto"/>
             </w:tcBorders>
@@ -2789,11 +3068,14 @@
             <w:pPr>
               <w:spacing w:before="40" w:after="40"/>
             </w:pPr>
-          </w:p>
-        </w:tc>
-        <w:tc>
-          <w:tcPr>
-            <w:tcW w:w="1170" w:type="dxa"/>
+            <w:r>
+              <w:t>Steven</w:t>
+            </w:r>
+          </w:p>
+        </w:tc>
+        <w:tc>
+          <w:tcPr>
+            <w:tcW w:w="1417" w:type="dxa"/>
             <w:tcBorders>
               <w:bottom w:val="single" w:sz="12" w:space="0" w:color="auto"/>
             </w:tcBorders>
@@ -2802,11 +3084,14 @@
             <w:pPr>
               <w:spacing w:before="40" w:after="40"/>
             </w:pPr>
-          </w:p>
-        </w:tc>
-        <w:tc>
-          <w:tcPr>
-            <w:tcW w:w="4954" w:type="dxa"/>
+            <w:r>
+              <w:t>11-12-2020</w:t>
+            </w:r>
+          </w:p>
+        </w:tc>
+        <w:tc>
+          <w:tcPr>
+            <w:tcW w:w="5322" w:type="dxa"/>
             <w:tcBorders>
               <w:bottom w:val="single" w:sz="12" w:space="0" w:color="auto"/>
             </w:tcBorders>
@@ -2815,6 +3100,66 @@
             <w:pPr>
               <w:spacing w:before="40" w:after="40"/>
             </w:pPr>
+            <w:r>
+              <w:t xml:space="preserve">Revised ERD </w:t>
+            </w:r>
+          </w:p>
+          <w:p>
+            <w:pPr>
+              <w:pStyle w:val="ListParagraph"/>
+              <w:numPr>
+                <w:ilvl w:val="0"/>
+                <w:numId w:val="39"/>
+              </w:numPr>
+              <w:spacing w:before="40" w:after="40"/>
+            </w:pPr>
+            <w:r>
+              <w:t>Added Entity Rating</w:t>
+            </w:r>
+          </w:p>
+          <w:p>
+            <w:pPr>
+              <w:pStyle w:val="ListParagraph"/>
+              <w:numPr>
+                <w:ilvl w:val="0"/>
+                <w:numId w:val="39"/>
+              </w:numPr>
+              <w:spacing w:before="40" w:after="40"/>
+            </w:pPr>
+            <w:r>
+              <w:t xml:space="preserve">Added Entity </w:t>
+            </w:r>
+            <w:proofErr w:type="spellStart"/>
+            <w:r>
+              <w:t>Story_Genre</w:t>
+            </w:r>
+            <w:proofErr w:type="spellEnd"/>
+          </w:p>
+          <w:p>
+            <w:pPr>
+              <w:pStyle w:val="ListParagraph"/>
+              <w:numPr>
+                <w:ilvl w:val="0"/>
+                <w:numId w:val="39"/>
+              </w:numPr>
+              <w:spacing w:before="40" w:after="40"/>
+            </w:pPr>
+            <w:r>
+              <w:t>Added Entity Genre</w:t>
+            </w:r>
+          </w:p>
+          <w:p>
+            <w:pPr>
+              <w:pStyle w:val="ListParagraph"/>
+              <w:numPr>
+                <w:ilvl w:val="0"/>
+                <w:numId w:val="39"/>
+              </w:numPr>
+              <w:spacing w:before="40" w:after="40"/>
+            </w:pPr>
+            <w:r>
+              <w:t>Minor changes to attribute’s name</w:t>
+            </w:r>
           </w:p>
         </w:tc>
         <w:tc>
@@ -2828,6 +3173,9 @@
             <w:pPr>
               <w:spacing w:before="40" w:after="40"/>
             </w:pPr>
+            <w:r>
+              <w:t>3.1</w:t>
+            </w:r>
           </w:p>
         </w:tc>
       </w:tr>
@@ -2869,14 +3217,14 @@
           <w:numId w:val="3"/>
         </w:numPr>
       </w:pPr>
-      <w:bookmarkStart w:id="4" w:name="_heading=h.1fob9te" w:colFirst="0" w:colLast="0"/>
-      <w:bookmarkStart w:id="5" w:name="_Toc53604933"/>
-      <w:bookmarkEnd w:id="4"/>
+      <w:bookmarkStart w:id="3" w:name="_heading=h.1fob9te" w:colFirst="0" w:colLast="0"/>
+      <w:bookmarkStart w:id="4" w:name="_Toc53604933"/>
+      <w:bookmarkEnd w:id="3"/>
       <w:r>
         <w:lastRenderedPageBreak/>
         <w:t>Introduction</w:t>
       </w:r>
-      <w:bookmarkEnd w:id="5"/>
+      <w:bookmarkEnd w:id="4"/>
     </w:p>
     <w:p>
       <w:pPr>
@@ -2886,13 +3234,13 @@
           <w:numId w:val="3"/>
         </w:numPr>
       </w:pPr>
-      <w:bookmarkStart w:id="6" w:name="_heading=h.3znysh7" w:colFirst="0" w:colLast="0"/>
-      <w:bookmarkStart w:id="7" w:name="_Toc53604934"/>
+      <w:bookmarkStart w:id="5" w:name="_heading=h.3znysh7" w:colFirst="0" w:colLast="0"/>
+      <w:bookmarkStart w:id="6" w:name="_Toc53604934"/>
+      <w:bookmarkEnd w:id="5"/>
+      <w:r>
+        <w:t>Purpose</w:t>
+      </w:r>
       <w:bookmarkEnd w:id="6"/>
-      <w:r>
-        <w:t>Purpose</w:t>
-      </w:r>
-      <w:bookmarkEnd w:id="7"/>
       <w:r>
         <w:t xml:space="preserve"> </w:t>
       </w:r>
@@ -2931,13 +3279,13 @@
           <w:numId w:val="3"/>
         </w:numPr>
       </w:pPr>
-      <w:bookmarkStart w:id="8" w:name="_heading=h.2et92p0" w:colFirst="0" w:colLast="0"/>
-      <w:bookmarkStart w:id="9" w:name="_Toc53604935"/>
+      <w:bookmarkStart w:id="7" w:name="_heading=h.2et92p0" w:colFirst="0" w:colLast="0"/>
+      <w:bookmarkStart w:id="8" w:name="_Toc53604935"/>
+      <w:bookmarkEnd w:id="7"/>
+      <w:r>
+        <w:t>Document Conventions</w:t>
+      </w:r>
       <w:bookmarkEnd w:id="8"/>
-      <w:r>
-        <w:t>Document Conventions</w:t>
-      </w:r>
-      <w:bookmarkEnd w:id="9"/>
     </w:p>
     <w:p>
       <w:pPr>
@@ -3168,13 +3516,13 @@
           <w:numId w:val="3"/>
         </w:numPr>
       </w:pPr>
-      <w:bookmarkStart w:id="10" w:name="_heading=h.tyjcwt" w:colFirst="0" w:colLast="0"/>
-      <w:bookmarkStart w:id="11" w:name="_Toc53604936"/>
+      <w:bookmarkStart w:id="9" w:name="_heading=h.tyjcwt" w:colFirst="0" w:colLast="0"/>
+      <w:bookmarkStart w:id="10" w:name="_Toc53604936"/>
+      <w:bookmarkEnd w:id="9"/>
+      <w:r>
+        <w:t>Intended Audience and Reading Suggestions</w:t>
+      </w:r>
       <w:bookmarkEnd w:id="10"/>
-      <w:r>
-        <w:t>Intended Audience and Reading Suggestions</w:t>
-      </w:r>
-      <w:bookmarkEnd w:id="11"/>
     </w:p>
     <w:p>
       <w:pPr>
@@ -3211,13 +3559,13 @@
           <w:numId w:val="3"/>
         </w:numPr>
       </w:pPr>
-      <w:bookmarkStart w:id="12" w:name="_heading=h.3dy6vkm" w:colFirst="0" w:colLast="0"/>
-      <w:bookmarkStart w:id="13" w:name="_Toc53604937"/>
+      <w:bookmarkStart w:id="11" w:name="_heading=h.3dy6vkm" w:colFirst="0" w:colLast="0"/>
+      <w:bookmarkStart w:id="12" w:name="_Toc53604937"/>
+      <w:bookmarkEnd w:id="11"/>
+      <w:r>
+        <w:t>Product Scope</w:t>
+      </w:r>
       <w:bookmarkEnd w:id="12"/>
-      <w:r>
-        <w:t>Product Scope</w:t>
-      </w:r>
-      <w:bookmarkEnd w:id="13"/>
     </w:p>
     <w:p>
       <w:pPr>
@@ -3284,13 +3632,13 @@
           <w:numId w:val="3"/>
         </w:numPr>
       </w:pPr>
-      <w:bookmarkStart w:id="14" w:name="_heading=h.4d34og8" w:colFirst="0" w:colLast="0"/>
-      <w:bookmarkStart w:id="15" w:name="_Toc53604938"/>
+      <w:bookmarkStart w:id="13" w:name="_heading=h.4d34og8" w:colFirst="0" w:colLast="0"/>
+      <w:bookmarkStart w:id="14" w:name="_Toc53604938"/>
+      <w:bookmarkEnd w:id="13"/>
+      <w:r>
+        <w:t>References</w:t>
+      </w:r>
       <w:bookmarkEnd w:id="14"/>
-      <w:r>
-        <w:t>References</w:t>
-      </w:r>
-      <w:bookmarkEnd w:id="15"/>
     </w:p>
     <w:p>
       <w:pPr>
@@ -3435,14 +3783,14 @@
           <w:numId w:val="3"/>
         </w:numPr>
       </w:pPr>
-      <w:bookmarkStart w:id="16" w:name="_heading=h.2s8eyo1" w:colFirst="0" w:colLast="0"/>
-      <w:bookmarkStart w:id="17" w:name="_Toc53604939"/>
-      <w:bookmarkEnd w:id="16"/>
+      <w:bookmarkStart w:id="15" w:name="_heading=h.2s8eyo1" w:colFirst="0" w:colLast="0"/>
+      <w:bookmarkStart w:id="16" w:name="_Toc53604939"/>
+      <w:bookmarkEnd w:id="15"/>
       <w:r>
         <w:lastRenderedPageBreak/>
         <w:t>Overall Description</w:t>
       </w:r>
-      <w:bookmarkEnd w:id="17"/>
+      <w:bookmarkEnd w:id="16"/>
     </w:p>
     <w:p>
       <w:pPr>
@@ -3452,13 +3800,13 @@
           <w:numId w:val="3"/>
         </w:numPr>
       </w:pPr>
-      <w:bookmarkStart w:id="18" w:name="_heading=h.17dp8vu" w:colFirst="0" w:colLast="0"/>
-      <w:bookmarkStart w:id="19" w:name="_Toc53604940"/>
+      <w:bookmarkStart w:id="17" w:name="_heading=h.17dp8vu" w:colFirst="0" w:colLast="0"/>
+      <w:bookmarkStart w:id="18" w:name="_Toc53604940"/>
+      <w:bookmarkEnd w:id="17"/>
+      <w:r>
+        <w:t>Product Perspective</w:t>
+      </w:r>
       <w:bookmarkEnd w:id="18"/>
-      <w:r>
-        <w:t>Product Perspective</w:t>
-      </w:r>
-      <w:bookmarkEnd w:id="19"/>
     </w:p>
     <w:p>
       <w:pPr>
@@ -3588,13 +3936,13 @@
           <w:numId w:val="3"/>
         </w:numPr>
       </w:pPr>
-      <w:bookmarkStart w:id="20" w:name="_heading=h.3rdcrjn" w:colFirst="0" w:colLast="0"/>
-      <w:bookmarkStart w:id="21" w:name="_Toc53604941"/>
+      <w:bookmarkStart w:id="19" w:name="_heading=h.3rdcrjn" w:colFirst="0" w:colLast="0"/>
+      <w:bookmarkStart w:id="20" w:name="_Toc53604941"/>
+      <w:bookmarkEnd w:id="19"/>
+      <w:r>
+        <w:t>Product Functions</w:t>
+      </w:r>
       <w:bookmarkEnd w:id="20"/>
-      <w:r>
-        <w:t>Product Functions</w:t>
-      </w:r>
-      <w:bookmarkEnd w:id="21"/>
     </w:p>
     <w:p>
       <w:pPr>
@@ -3859,10 +4207,10 @@
           <w:szCs w:val="22"/>
         </w:rPr>
         <w:drawing>
-          <wp:inline distT="0" distB="0" distL="0" distR="0" wp14:anchorId="30D2B712" wp14:editId="1EC5F7F2">
-            <wp:extent cx="5943600" cy="4748530"/>
-            <wp:effectExtent l="0" t="0" r="0" b="1270"/>
-            <wp:docPr id="4" name="Picture 4"/>
+          <wp:inline distT="0" distB="0" distL="0" distR="0" wp14:anchorId="3D72DA8C" wp14:editId="02F69B2F">
+            <wp:extent cx="5943600" cy="7224395"/>
+            <wp:effectExtent l="0" t="0" r="0" b="1905"/>
+            <wp:docPr id="5" name="Picture 5"/>
             <wp:cNvGraphicFramePr>
               <a:graphicFrameLocks xmlns:a="http://schemas.openxmlformats.org/drawingml/2006/main" noChangeAspect="1"/>
             </wp:cNvGraphicFramePr>
@@ -3870,7 +4218,7 @@
               <a:graphicData uri="http://schemas.openxmlformats.org/drawingml/2006/picture">
                 <pic:pic xmlns:pic="http://schemas.openxmlformats.org/drawingml/2006/picture">
                   <pic:nvPicPr>
-                    <pic:cNvPr id="4" name="ERD Kelompok.jpg"/>
+                    <pic:cNvPr id="5" name="ERD OpenRead.png"/>
                     <pic:cNvPicPr/>
                   </pic:nvPicPr>
                   <pic:blipFill>
@@ -3888,7 +4236,7 @@
                   <pic:spPr>
                     <a:xfrm>
                       <a:off x="0" y="0"/>
-                      <a:ext cx="5943600" cy="4748530"/>
+                      <a:ext cx="5943600" cy="7224395"/>
                     </a:xfrm>
                     <a:prstGeom prst="rect">
                       <a:avLst/>
@@ -3900,6 +4248,8 @@
           </wp:inline>
         </w:drawing>
       </w:r>
+      <w:bookmarkStart w:id="21" w:name="_GoBack"/>
+      <w:bookmarkEnd w:id="21"/>
     </w:p>
     <w:p>
       <w:pPr>
@@ -3948,6 +4298,7 @@
           <w:b/>
           <w:bCs/>
         </w:rPr>
+        <w:lastRenderedPageBreak/>
         <w:t>Diagram</w:t>
       </w:r>
       <w:r>
@@ -4088,7 +4439,6 @@
           <w:sz w:val="22"/>
           <w:szCs w:val="22"/>
         </w:rPr>
-        <w:lastRenderedPageBreak/>
         <w:t>Initial Step-by-Step Description:</w:t>
       </w:r>
     </w:p>
@@ -4728,7 +5078,6 @@
           <w:b/>
           <w:bCs/>
         </w:rPr>
-        <w:lastRenderedPageBreak/>
         <w:t>Brief description:</w:t>
       </w:r>
     </w:p>
@@ -5208,6 +5557,7 @@
           <w:sz w:val="22"/>
           <w:szCs w:val="22"/>
         </w:rPr>
+        <w:lastRenderedPageBreak/>
         <w:t>The reader selects add button near comment section.</w:t>
       </w:r>
     </w:p>
@@ -5439,7 +5789,6 @@
           <w:sz w:val="22"/>
           <w:szCs w:val="22"/>
         </w:rPr>
-        <w:lastRenderedPageBreak/>
         <w:drawing>
           <wp:anchor distT="0" distB="0" distL="114300" distR="114300" simplePos="0" relativeHeight="251659264" behindDoc="0" locked="0" layoutInCell="1" allowOverlap="1" wp14:anchorId="1AED3FE9" wp14:editId="0CF7DF41">
             <wp:simplePos x="0" y="0"/>
@@ -5902,6 +6251,7 @@
           <w:rFonts w:ascii="Arial" w:hAnsi="Arial" w:cs="Arial"/>
           <w:noProof/>
         </w:rPr>
+        <w:lastRenderedPageBreak/>
         <w:drawing>
           <wp:inline distT="0" distB="0" distL="0" distR="0" wp14:anchorId="04188612" wp14:editId="3BDC17E9">
             <wp:extent cx="3605876" cy="1729212"/>
@@ -6449,6 +6799,7 @@
           <w:sz w:val="22"/>
           <w:szCs w:val="22"/>
         </w:rPr>
+        <w:lastRenderedPageBreak/>
         <w:t>The writer enters story title and genre.</w:t>
       </w:r>
     </w:p>
@@ -7185,6 +7536,7 @@
           <w:sz w:val="22"/>
           <w:szCs w:val="22"/>
         </w:rPr>
+        <w:lastRenderedPageBreak/>
         <w:t>Brief Description:</w:t>
       </w:r>
     </w:p>
@@ -7502,7 +7854,6 @@
           <w:b/>
           <w:bCs/>
         </w:rPr>
-        <w:lastRenderedPageBreak/>
         <w:t>Use Case: Ban User</w:t>
       </w:r>
     </w:p>
@@ -7918,6 +8269,7 @@
           <w:b/>
           <w:bCs/>
         </w:rPr>
+        <w:lastRenderedPageBreak/>
         <w:t xml:space="preserve">Use Case: Takedown Story </w:t>
       </w:r>
     </w:p>
@@ -8138,7 +8490,6 @@
           <w:sz w:val="22"/>
           <w:szCs w:val="22"/>
         </w:rPr>
-        <w:lastRenderedPageBreak/>
         <w:t>The admin select</w:t>
       </w:r>
       <w:r>
@@ -8546,6 +8897,7 @@
       <w:bookmarkStart w:id="29" w:name="_Toc53604946"/>
       <w:bookmarkEnd w:id="28"/>
       <w:r>
+        <w:lastRenderedPageBreak/>
         <w:t>Operating Environment</w:t>
       </w:r>
       <w:bookmarkEnd w:id="29"/>
@@ -8681,7 +9033,6 @@
       <w:bookmarkStart w:id="35" w:name="_Toc53604949"/>
       <w:bookmarkEnd w:id="34"/>
       <w:r>
-        <w:lastRenderedPageBreak/>
         <w:t>Assumptions and Dependencies</w:t>
       </w:r>
       <w:bookmarkEnd w:id="35"/>
@@ -8784,6 +9135,7 @@
           <w:szCs w:val="22"/>
           <w:shd w:val="clear" w:color="auto" w:fill="D9D2E9"/>
         </w:rPr>
+        <w:lastRenderedPageBreak/>
         <w:drawing>
           <wp:anchor distT="0" distB="0" distL="114300" distR="114300" simplePos="0" relativeHeight="251660288" behindDoc="0" locked="0" layoutInCell="1" allowOverlap="1" wp14:anchorId="74984B80" wp14:editId="58EC93D1">
             <wp:simplePos x="0" y="0"/>
@@ -8985,7 +9337,6 @@
           <w:szCs w:val="22"/>
           <w:shd w:val="clear" w:color="auto" w:fill="D9D2E9"/>
         </w:rPr>
-        <w:lastRenderedPageBreak/>
         <w:drawing>
           <wp:anchor distT="0" distB="0" distL="114300" distR="114300" simplePos="0" relativeHeight="251661312" behindDoc="0" locked="0" layoutInCell="1" allowOverlap="1" wp14:anchorId="1CB6DD8B" wp14:editId="02505D1C">
             <wp:simplePos x="0" y="0"/>
@@ -9206,6 +9557,7 @@
           <w:szCs w:val="22"/>
           <w:shd w:val="clear" w:color="auto" w:fill="D9D2E9"/>
         </w:rPr>
+        <w:lastRenderedPageBreak/>
         <w:drawing>
           <wp:anchor distT="0" distB="0" distL="114300" distR="114300" simplePos="0" relativeHeight="251662336" behindDoc="0" locked="0" layoutInCell="1" allowOverlap="1" wp14:anchorId="20A293B8" wp14:editId="6156EBF0">
             <wp:simplePos x="0" y="0"/>
@@ -9423,7 +9775,6 @@
           <w:szCs w:val="22"/>
           <w:shd w:val="clear" w:color="auto" w:fill="D9D2E9"/>
         </w:rPr>
-        <w:lastRenderedPageBreak/>
         <w:drawing>
           <wp:anchor distT="0" distB="0" distL="114300" distR="114300" simplePos="0" relativeHeight="251663360" behindDoc="0" locked="0" layoutInCell="1" allowOverlap="1" wp14:anchorId="7F748AB7" wp14:editId="44287631">
             <wp:simplePos x="0" y="0"/>
@@ -9620,7 +9971,18 @@
           <w:sz w:val="22"/>
           <w:szCs w:val="22"/>
         </w:rPr>
-        <w:t>&lt;Describe the logical and physical characteristics of each interface between the software product and the hardware components of the system. This may include the supported device types, the nature of the data and control interactions between the software and the hardware, and communication protocols to be used.&gt;</w:t>
+        <w:t xml:space="preserve">&lt;Describe the logical and physical characteristics of each interface between the software product and the hardware components of the system. This may include the supported device </w:t>
+      </w:r>
+      <w:r>
+        <w:rPr>
+          <w:rFonts w:ascii="Arial" w:eastAsia="Arial" w:hAnsi="Arial" w:cs="Arial"/>
+          <w:i/>
+          <w:color w:val="000000"/>
+          <w:sz w:val="22"/>
+          <w:szCs w:val="22"/>
+        </w:rPr>
+        <w:lastRenderedPageBreak/>
+        <w:t>types, the nature of the data and control interactions between the software and the hardware, and communication protocols to be used.&gt;</w:t>
       </w:r>
     </w:p>
     <w:p>
@@ -9725,7 +10087,6 @@
       <w:bookmarkStart w:id="47" w:name="_Toc53604955"/>
       <w:bookmarkEnd w:id="46"/>
       <w:r>
-        <w:lastRenderedPageBreak/>
         <w:t>System Features</w:t>
       </w:r>
       <w:bookmarkEnd w:id="47"/>
@@ -11033,7 +11394,6 @@
                 <w:b/>
                 <w:bCs/>
               </w:rPr>
-              <w:lastRenderedPageBreak/>
               <w:t>Preconditions</w:t>
             </w:r>
           </w:p>
@@ -11613,7 +11973,14 @@
               <w:rPr>
                 <w:rFonts w:ascii="Times New Roman" w:hAnsi="Times New Roman" w:cs="Times New Roman"/>
               </w:rPr>
-              <w:t>The system asks for the reader to review his/her comments to make sure it doesn’t contain any inappropriate content.</w:t>
+              <w:t xml:space="preserve">The system asks for the reader to review his/her comments to make sure it </w:t>
+            </w:r>
+            <w:r>
+              <w:rPr>
+                <w:rFonts w:ascii="Times New Roman" w:hAnsi="Times New Roman" w:cs="Times New Roman"/>
+              </w:rPr>
+              <w:lastRenderedPageBreak/>
+              <w:t>doesn’t contain any inappropriate content.</w:t>
             </w:r>
           </w:p>
           <w:p>
@@ -11682,6 +12049,7 @@
                 <w:b/>
                 <w:bCs/>
               </w:rPr>
+              <w:lastRenderedPageBreak/>
               <w:t>Alternative Paths</w:t>
             </w:r>
           </w:p>
@@ -12111,14 +12479,7 @@
               <w:rPr>
                 <w:rFonts w:ascii="Times New Roman" w:hAnsi="Times New Roman" w:cs="Times New Roman"/>
               </w:rPr>
-              <w:t xml:space="preserve">The system asks for the reader to review his/her comments to make sure it </w:t>
-            </w:r>
-            <w:r>
-              <w:rPr>
-                <w:rFonts w:ascii="Times New Roman" w:hAnsi="Times New Roman" w:cs="Times New Roman"/>
-              </w:rPr>
-              <w:lastRenderedPageBreak/>
-              <w:t>doesn’t contain any inappropriate content.</w:t>
+              <w:t>The system asks for the reader to review his/her comments to make sure it doesn’t contain any inappropriate content.</w:t>
             </w:r>
           </w:p>
           <w:p>
@@ -12187,7 +12548,6 @@
                 <w:b/>
                 <w:bCs/>
               </w:rPr>
-              <w:lastRenderedPageBreak/>
               <w:t>Alternative Paths</w:t>
             </w:r>
           </w:p>
@@ -12642,6 +13002,7 @@
                 <w:b/>
                 <w:bCs/>
               </w:rPr>
+              <w:lastRenderedPageBreak/>
               <w:t>Alternative paths</w:t>
             </w:r>
           </w:p>
@@ -13230,7 +13591,6 @@
               <w:rPr>
                 <w:rFonts w:ascii="Times New Roman" w:hAnsi="Times New Roman" w:cs="Times New Roman"/>
               </w:rPr>
-              <w:lastRenderedPageBreak/>
               <w:t>In step 5, if the writer chooses to review the chapter’s information or content, the writer can edit his/her decision and goes back to step 4.</w:t>
             </w:r>
           </w:p>
@@ -13256,7 +13616,6 @@
                 <w:b/>
                 <w:bCs/>
               </w:rPr>
-              <w:lastRenderedPageBreak/>
               <w:t>Postconditions</w:t>
             </w:r>
           </w:p>
@@ -13791,6 +14150,7 @@
                 <w:b/>
                 <w:bCs/>
               </w:rPr>
+              <w:lastRenderedPageBreak/>
               <w:t>Alternative Paths</w:t>
             </w:r>
           </w:p>
@@ -14315,7 +14675,6 @@
                 <w:b/>
                 <w:bCs/>
               </w:rPr>
-              <w:lastRenderedPageBreak/>
               <w:t>Alternative Paths</w:t>
             </w:r>
           </w:p>
@@ -14836,6 +15195,7 @@
                 <w:b/>
                 <w:bCs/>
               </w:rPr>
+              <w:lastRenderedPageBreak/>
               <w:t>Alternative Paths</w:t>
             </w:r>
           </w:p>
@@ -15383,7 +15743,6 @@
                 <w:b/>
                 <w:bCs/>
               </w:rPr>
-              <w:lastRenderedPageBreak/>
               <w:t>Alternative Paths</w:t>
             </w:r>
           </w:p>
@@ -15693,6 +16052,7 @@
         <w:jc w:val="both"/>
       </w:pPr>
       <w:r>
+        <w:lastRenderedPageBreak/>
         <w:t>Implement an exception handling system so as not to break the application when an error occurs.</w:t>
       </w:r>
     </w:p>
@@ -15896,7 +16256,6 @@
       <w:bookmarkStart w:id="70" w:name="_Toc53604970"/>
       <w:bookmarkEnd w:id="69"/>
       <w:r>
-        <w:lastRenderedPageBreak/>
         <w:t>Business Rules</w:t>
       </w:r>
       <w:bookmarkEnd w:id="70"/>
@@ -16074,6 +16433,7 @@
           <w:sz w:val="36"/>
           <w:szCs w:val="36"/>
         </w:rPr>
+        <w:lastRenderedPageBreak/>
         <w:t>Appendix B: Analysis Models</w:t>
       </w:r>
     </w:p>
@@ -18497,6 +18857,119 @@
     </w:lvl>
   </w:abstractNum>
   <w:abstractNum w:abstractNumId="19" w15:restartNumberingAfterBreak="0">
+    <w:nsid w:val="47C50F0C"/>
+    <w:multiLevelType w:val="hybridMultilevel"/>
+    <w:tmpl w:val="C1C2BF46"/>
+    <w:lvl w:ilvl="0" w:tplc="D7E86B78">
+      <w:start w:val="27"/>
+      <w:numFmt w:val="bullet"/>
+      <w:lvlText w:val=""/>
+      <w:lvlJc w:val="left"/>
+      <w:pPr>
+        <w:ind w:left="720" w:hanging="360"/>
+      </w:pPr>
+      <w:rPr>
+        <w:rFonts w:ascii="Wingdings" w:eastAsia="Times" w:hAnsi="Wingdings" w:cs="Times" w:hint="default"/>
+      </w:rPr>
+    </w:lvl>
+    <w:lvl w:ilvl="1" w:tplc="04090003" w:tentative="1">
+      <w:start w:val="1"/>
+      <w:numFmt w:val="bullet"/>
+      <w:lvlText w:val="o"/>
+      <w:lvlJc w:val="left"/>
+      <w:pPr>
+        <w:ind w:left="1440" w:hanging="360"/>
+      </w:pPr>
+      <w:rPr>
+        <w:rFonts w:ascii="Courier New" w:hAnsi="Courier New" w:cs="Courier New" w:hint="default"/>
+      </w:rPr>
+    </w:lvl>
+    <w:lvl w:ilvl="2" w:tplc="04090005" w:tentative="1">
+      <w:start w:val="1"/>
+      <w:numFmt w:val="bullet"/>
+      <w:lvlText w:val=""/>
+      <w:lvlJc w:val="left"/>
+      <w:pPr>
+        <w:ind w:left="2160" w:hanging="360"/>
+      </w:pPr>
+      <w:rPr>
+        <w:rFonts w:ascii="Wingdings" w:hAnsi="Wingdings" w:hint="default"/>
+      </w:rPr>
+    </w:lvl>
+    <w:lvl w:ilvl="3" w:tplc="04090001" w:tentative="1">
+      <w:start w:val="1"/>
+      <w:numFmt w:val="bullet"/>
+      <w:lvlText w:val=""/>
+      <w:lvlJc w:val="left"/>
+      <w:pPr>
+        <w:ind w:left="2880" w:hanging="360"/>
+      </w:pPr>
+      <w:rPr>
+        <w:rFonts w:ascii="Symbol" w:hAnsi="Symbol" w:hint="default"/>
+      </w:rPr>
+    </w:lvl>
+    <w:lvl w:ilvl="4" w:tplc="04090003" w:tentative="1">
+      <w:start w:val="1"/>
+      <w:numFmt w:val="bullet"/>
+      <w:lvlText w:val="o"/>
+      <w:lvlJc w:val="left"/>
+      <w:pPr>
+        <w:ind w:left="3600" w:hanging="360"/>
+      </w:pPr>
+      <w:rPr>
+        <w:rFonts w:ascii="Courier New" w:hAnsi="Courier New" w:cs="Courier New" w:hint="default"/>
+      </w:rPr>
+    </w:lvl>
+    <w:lvl w:ilvl="5" w:tplc="04090005" w:tentative="1">
+      <w:start w:val="1"/>
+      <w:numFmt w:val="bullet"/>
+      <w:lvlText w:val=""/>
+      <w:lvlJc w:val="left"/>
+      <w:pPr>
+        <w:ind w:left="4320" w:hanging="360"/>
+      </w:pPr>
+      <w:rPr>
+        <w:rFonts w:ascii="Wingdings" w:hAnsi="Wingdings" w:hint="default"/>
+      </w:rPr>
+    </w:lvl>
+    <w:lvl w:ilvl="6" w:tplc="04090001" w:tentative="1">
+      <w:start w:val="1"/>
+      <w:numFmt w:val="bullet"/>
+      <w:lvlText w:val=""/>
+      <w:lvlJc w:val="left"/>
+      <w:pPr>
+        <w:ind w:left="5040" w:hanging="360"/>
+      </w:pPr>
+      <w:rPr>
+        <w:rFonts w:ascii="Symbol" w:hAnsi="Symbol" w:hint="default"/>
+      </w:rPr>
+    </w:lvl>
+    <w:lvl w:ilvl="7" w:tplc="04090003" w:tentative="1">
+      <w:start w:val="1"/>
+      <w:numFmt w:val="bullet"/>
+      <w:lvlText w:val="o"/>
+      <w:lvlJc w:val="left"/>
+      <w:pPr>
+        <w:ind w:left="5760" w:hanging="360"/>
+      </w:pPr>
+      <w:rPr>
+        <w:rFonts w:ascii="Courier New" w:hAnsi="Courier New" w:cs="Courier New" w:hint="default"/>
+      </w:rPr>
+    </w:lvl>
+    <w:lvl w:ilvl="8" w:tplc="04090005" w:tentative="1">
+      <w:start w:val="1"/>
+      <w:numFmt w:val="bullet"/>
+      <w:lvlText w:val=""/>
+      <w:lvlJc w:val="left"/>
+      <w:pPr>
+        <w:ind w:left="6480" w:hanging="360"/>
+      </w:pPr>
+      <w:rPr>
+        <w:rFonts w:ascii="Wingdings" w:hAnsi="Wingdings" w:hint="default"/>
+      </w:rPr>
+    </w:lvl>
+  </w:abstractNum>
+  <w:abstractNum w:abstractNumId="20" w15:restartNumberingAfterBreak="0">
     <w:nsid w:val="4848319E"/>
     <w:multiLevelType w:val="hybridMultilevel"/>
     <w:tmpl w:val="B8840DB6"/>
@@ -18585,7 +19058,7 @@
       </w:pPr>
     </w:lvl>
   </w:abstractNum>
-  <w:abstractNum w:abstractNumId="20" w15:restartNumberingAfterBreak="0">
+  <w:abstractNum w:abstractNumId="21" w15:restartNumberingAfterBreak="0">
     <w:nsid w:val="4E740325"/>
     <w:multiLevelType w:val="hybridMultilevel"/>
     <w:tmpl w:val="8B9073B2"/>
@@ -18674,7 +19147,120 @@
       </w:pPr>
     </w:lvl>
   </w:abstractNum>
-  <w:abstractNum w:abstractNumId="21" w15:restartNumberingAfterBreak="0">
+  <w:abstractNum w:abstractNumId="22" w15:restartNumberingAfterBreak="0">
+    <w:nsid w:val="50535906"/>
+    <w:multiLevelType w:val="hybridMultilevel"/>
+    <w:tmpl w:val="7A441862"/>
+    <w:lvl w:ilvl="0" w:tplc="D7E86B78">
+      <w:start w:val="27"/>
+      <w:numFmt w:val="bullet"/>
+      <w:lvlText w:val=""/>
+      <w:lvlJc w:val="left"/>
+      <w:pPr>
+        <w:ind w:left="720" w:hanging="360"/>
+      </w:pPr>
+      <w:rPr>
+        <w:rFonts w:ascii="Wingdings" w:eastAsia="Times" w:hAnsi="Wingdings" w:cs="Times" w:hint="default"/>
+      </w:rPr>
+    </w:lvl>
+    <w:lvl w:ilvl="1" w:tplc="04090003" w:tentative="1">
+      <w:start w:val="1"/>
+      <w:numFmt w:val="bullet"/>
+      <w:lvlText w:val="o"/>
+      <w:lvlJc w:val="left"/>
+      <w:pPr>
+        <w:ind w:left="1440" w:hanging="360"/>
+      </w:pPr>
+      <w:rPr>
+        <w:rFonts w:ascii="Courier New" w:hAnsi="Courier New" w:cs="Courier New" w:hint="default"/>
+      </w:rPr>
+    </w:lvl>
+    <w:lvl w:ilvl="2" w:tplc="04090005" w:tentative="1">
+      <w:start w:val="1"/>
+      <w:numFmt w:val="bullet"/>
+      <w:lvlText w:val=""/>
+      <w:lvlJc w:val="left"/>
+      <w:pPr>
+        <w:ind w:left="2160" w:hanging="360"/>
+      </w:pPr>
+      <w:rPr>
+        <w:rFonts w:ascii="Wingdings" w:hAnsi="Wingdings" w:hint="default"/>
+      </w:rPr>
+    </w:lvl>
+    <w:lvl w:ilvl="3" w:tplc="04090001" w:tentative="1">
+      <w:start w:val="1"/>
+      <w:numFmt w:val="bullet"/>
+      <w:lvlText w:val=""/>
+      <w:lvlJc w:val="left"/>
+      <w:pPr>
+        <w:ind w:left="2880" w:hanging="360"/>
+      </w:pPr>
+      <w:rPr>
+        <w:rFonts w:ascii="Symbol" w:hAnsi="Symbol" w:hint="default"/>
+      </w:rPr>
+    </w:lvl>
+    <w:lvl w:ilvl="4" w:tplc="04090003" w:tentative="1">
+      <w:start w:val="1"/>
+      <w:numFmt w:val="bullet"/>
+      <w:lvlText w:val="o"/>
+      <w:lvlJc w:val="left"/>
+      <w:pPr>
+        <w:ind w:left="3600" w:hanging="360"/>
+      </w:pPr>
+      <w:rPr>
+        <w:rFonts w:ascii="Courier New" w:hAnsi="Courier New" w:cs="Courier New" w:hint="default"/>
+      </w:rPr>
+    </w:lvl>
+    <w:lvl w:ilvl="5" w:tplc="04090005" w:tentative="1">
+      <w:start w:val="1"/>
+      <w:numFmt w:val="bullet"/>
+      <w:lvlText w:val=""/>
+      <w:lvlJc w:val="left"/>
+      <w:pPr>
+        <w:ind w:left="4320" w:hanging="360"/>
+      </w:pPr>
+      <w:rPr>
+        <w:rFonts w:ascii="Wingdings" w:hAnsi="Wingdings" w:hint="default"/>
+      </w:rPr>
+    </w:lvl>
+    <w:lvl w:ilvl="6" w:tplc="04090001" w:tentative="1">
+      <w:start w:val="1"/>
+      <w:numFmt w:val="bullet"/>
+      <w:lvlText w:val=""/>
+      <w:lvlJc w:val="left"/>
+      <w:pPr>
+        <w:ind w:left="5040" w:hanging="360"/>
+      </w:pPr>
+      <w:rPr>
+        <w:rFonts w:ascii="Symbol" w:hAnsi="Symbol" w:hint="default"/>
+      </w:rPr>
+    </w:lvl>
+    <w:lvl w:ilvl="7" w:tplc="04090003" w:tentative="1">
+      <w:start w:val="1"/>
+      <w:numFmt w:val="bullet"/>
+      <w:lvlText w:val="o"/>
+      <w:lvlJc w:val="left"/>
+      <w:pPr>
+        <w:ind w:left="5760" w:hanging="360"/>
+      </w:pPr>
+      <w:rPr>
+        <w:rFonts w:ascii="Courier New" w:hAnsi="Courier New" w:cs="Courier New" w:hint="default"/>
+      </w:rPr>
+    </w:lvl>
+    <w:lvl w:ilvl="8" w:tplc="04090005" w:tentative="1">
+      <w:start w:val="1"/>
+      <w:numFmt w:val="bullet"/>
+      <w:lvlText w:val=""/>
+      <w:lvlJc w:val="left"/>
+      <w:pPr>
+        <w:ind w:left="6480" w:hanging="360"/>
+      </w:pPr>
+      <w:rPr>
+        <w:rFonts w:ascii="Wingdings" w:hAnsi="Wingdings" w:hint="default"/>
+      </w:rPr>
+    </w:lvl>
+  </w:abstractNum>
+  <w:abstractNum w:abstractNumId="23" w15:restartNumberingAfterBreak="0">
     <w:nsid w:val="50E64894"/>
     <w:multiLevelType w:val="hybridMultilevel"/>
     <w:tmpl w:val="50E6FDC8"/>
@@ -18763,7 +19349,7 @@
       </w:pPr>
     </w:lvl>
   </w:abstractNum>
-  <w:abstractNum w:abstractNumId="22" w15:restartNumberingAfterBreak="0">
+  <w:abstractNum w:abstractNumId="24" w15:restartNumberingAfterBreak="0">
     <w:nsid w:val="5936296E"/>
     <w:multiLevelType w:val="hybridMultilevel"/>
     <w:tmpl w:val="50E6FDC8"/>
@@ -18852,7 +19438,7 @@
       </w:pPr>
     </w:lvl>
   </w:abstractNum>
-  <w:abstractNum w:abstractNumId="23" w15:restartNumberingAfterBreak="0">
+  <w:abstractNum w:abstractNumId="25" w15:restartNumberingAfterBreak="0">
     <w:nsid w:val="5DD618D7"/>
     <w:multiLevelType w:val="hybridMultilevel"/>
     <w:tmpl w:val="B8840DB6"/>
@@ -18941,7 +19527,7 @@
       </w:pPr>
     </w:lvl>
   </w:abstractNum>
-  <w:abstractNum w:abstractNumId="24" w15:restartNumberingAfterBreak="0">
+  <w:abstractNum w:abstractNumId="26" w15:restartNumberingAfterBreak="0">
     <w:nsid w:val="66423514"/>
     <w:multiLevelType w:val="hybridMultilevel"/>
     <w:tmpl w:val="50E6FDC8"/>
@@ -19030,7 +19616,7 @@
       </w:pPr>
     </w:lvl>
   </w:abstractNum>
-  <w:abstractNum w:abstractNumId="25" w15:restartNumberingAfterBreak="0">
+  <w:abstractNum w:abstractNumId="27" w15:restartNumberingAfterBreak="0">
     <w:nsid w:val="6B0C7147"/>
     <w:multiLevelType w:val="hybridMultilevel"/>
     <w:tmpl w:val="C38C8286"/>
@@ -19116,7 +19702,7 @@
       </w:pPr>
     </w:lvl>
   </w:abstractNum>
-  <w:abstractNum w:abstractNumId="26" w15:restartNumberingAfterBreak="0">
+  <w:abstractNum w:abstractNumId="28" w15:restartNumberingAfterBreak="0">
     <w:nsid w:val="6B864405"/>
     <w:multiLevelType w:val="hybridMultilevel"/>
     <w:tmpl w:val="B8840DB6"/>
@@ -19205,7 +19791,7 @@
       </w:pPr>
     </w:lvl>
   </w:abstractNum>
-  <w:abstractNum w:abstractNumId="27" w15:restartNumberingAfterBreak="0">
+  <w:abstractNum w:abstractNumId="29" w15:restartNumberingAfterBreak="0">
     <w:nsid w:val="6C891DAE"/>
     <w:multiLevelType w:val="hybridMultilevel"/>
     <w:tmpl w:val="B8840DB6"/>
@@ -19294,7 +19880,7 @@
       </w:pPr>
     </w:lvl>
   </w:abstractNum>
-  <w:abstractNum w:abstractNumId="28" w15:restartNumberingAfterBreak="0">
+  <w:abstractNum w:abstractNumId="30" w15:restartNumberingAfterBreak="0">
     <w:nsid w:val="6E6B4CDB"/>
     <w:multiLevelType w:val="hybridMultilevel"/>
     <w:tmpl w:val="2E887880"/>
@@ -19380,7 +19966,7 @@
       </w:pPr>
     </w:lvl>
   </w:abstractNum>
-  <w:abstractNum w:abstractNumId="29" w15:restartNumberingAfterBreak="0">
+  <w:abstractNum w:abstractNumId="31" w15:restartNumberingAfterBreak="0">
     <w:nsid w:val="6F5F5046"/>
     <w:multiLevelType w:val="hybridMultilevel"/>
     <w:tmpl w:val="BCDAADF6"/>
@@ -19466,7 +20052,7 @@
       </w:pPr>
     </w:lvl>
   </w:abstractNum>
-  <w:abstractNum w:abstractNumId="30" w15:restartNumberingAfterBreak="0">
+  <w:abstractNum w:abstractNumId="32" w15:restartNumberingAfterBreak="0">
     <w:nsid w:val="6F8C1723"/>
     <w:multiLevelType w:val="multilevel"/>
     <w:tmpl w:val="ABC65CA8"/>
@@ -19579,7 +20165,7 @@
       </w:rPr>
     </w:lvl>
   </w:abstractNum>
-  <w:abstractNum w:abstractNumId="31" w15:restartNumberingAfterBreak="0">
+  <w:abstractNum w:abstractNumId="33" w15:restartNumberingAfterBreak="0">
     <w:nsid w:val="6F9A3F17"/>
     <w:multiLevelType w:val="hybridMultilevel"/>
     <w:tmpl w:val="3460B01C"/>
@@ -19692,7 +20278,7 @@
       </w:rPr>
     </w:lvl>
   </w:abstractNum>
-  <w:abstractNum w:abstractNumId="32" w15:restartNumberingAfterBreak="0">
+  <w:abstractNum w:abstractNumId="34" w15:restartNumberingAfterBreak="0">
     <w:nsid w:val="71594339"/>
     <w:multiLevelType w:val="hybridMultilevel"/>
     <w:tmpl w:val="B8840DB6"/>
@@ -19781,7 +20367,7 @@
       </w:pPr>
     </w:lvl>
   </w:abstractNum>
-  <w:abstractNum w:abstractNumId="33" w15:restartNumberingAfterBreak="0">
+  <w:abstractNum w:abstractNumId="35" w15:restartNumberingAfterBreak="0">
     <w:nsid w:val="74A823C5"/>
     <w:multiLevelType w:val="hybridMultilevel"/>
     <w:tmpl w:val="DF265DAC"/>
@@ -19894,7 +20480,7 @@
       </w:rPr>
     </w:lvl>
   </w:abstractNum>
-  <w:abstractNum w:abstractNumId="34" w15:restartNumberingAfterBreak="0">
+  <w:abstractNum w:abstractNumId="36" w15:restartNumberingAfterBreak="0">
     <w:nsid w:val="77FF4765"/>
     <w:multiLevelType w:val="hybridMultilevel"/>
     <w:tmpl w:val="B8840DB6"/>
@@ -19983,7 +20569,7 @@
       </w:pPr>
     </w:lvl>
   </w:abstractNum>
-  <w:abstractNum w:abstractNumId="35" w15:restartNumberingAfterBreak="0">
+  <w:abstractNum w:abstractNumId="37" w15:restartNumberingAfterBreak="0">
     <w:nsid w:val="7B7F0333"/>
     <w:multiLevelType w:val="hybridMultilevel"/>
     <w:tmpl w:val="50E6FDC8"/>
@@ -20072,7 +20658,7 @@
       </w:pPr>
     </w:lvl>
   </w:abstractNum>
-  <w:abstractNum w:abstractNumId="36" w15:restartNumberingAfterBreak="0">
+  <w:abstractNum w:abstractNumId="38" w15:restartNumberingAfterBreak="0">
     <w:nsid w:val="7E210E94"/>
     <w:multiLevelType w:val="hybridMultilevel"/>
     <w:tmpl w:val="DD0C915A"/>
@@ -20165,7 +20751,7 @@
     <w:abstractNumId w:val="13"/>
   </w:num>
   <w:num w:numId="2">
-    <w:abstractNumId w:val="30"/>
+    <w:abstractNumId w:val="32"/>
   </w:num>
   <w:num w:numId="3">
     <w:abstractNumId w:val="2"/>
@@ -20177,10 +20763,10 @@
     <w:abstractNumId w:val="6"/>
   </w:num>
   <w:num w:numId="6">
-    <w:abstractNumId w:val="34"/>
+    <w:abstractNumId w:val="36"/>
   </w:num>
   <w:num w:numId="7">
-    <w:abstractNumId w:val="19"/>
+    <w:abstractNumId w:val="20"/>
   </w:num>
   <w:num w:numId="8">
     <w:abstractNumId w:val="9"/>
@@ -20189,13 +20775,13 @@
     <w:abstractNumId w:val="4"/>
   </w:num>
   <w:num w:numId="10">
-    <w:abstractNumId w:val="24"/>
+    <w:abstractNumId w:val="26"/>
   </w:num>
   <w:num w:numId="11">
-    <w:abstractNumId w:val="36"/>
+    <w:abstractNumId w:val="38"/>
   </w:num>
   <w:num w:numId="12">
-    <w:abstractNumId w:val="22"/>
+    <w:abstractNumId w:val="24"/>
   </w:num>
   <w:num w:numId="13">
     <w:abstractNumId w:val="16"/>
@@ -20204,13 +20790,13 @@
     <w:abstractNumId w:val="3"/>
   </w:num>
   <w:num w:numId="15">
-    <w:abstractNumId w:val="23"/>
+    <w:abstractNumId w:val="25"/>
   </w:num>
   <w:num w:numId="16">
-    <w:abstractNumId w:val="27"/>
+    <w:abstractNumId w:val="29"/>
   </w:num>
   <w:num w:numId="17">
-    <w:abstractNumId w:val="28"/>
+    <w:abstractNumId w:val="30"/>
   </w:num>
   <w:num w:numId="18">
     <w:abstractNumId w:val="12"/>
@@ -20222,16 +20808,16 @@
     <w:abstractNumId w:val="8"/>
   </w:num>
   <w:num w:numId="21">
-    <w:abstractNumId w:val="32"/>
+    <w:abstractNumId w:val="34"/>
   </w:num>
   <w:num w:numId="22">
-    <w:abstractNumId w:val="29"/>
+    <w:abstractNumId w:val="31"/>
   </w:num>
   <w:num w:numId="23">
-    <w:abstractNumId w:val="25"/>
+    <w:abstractNumId w:val="27"/>
   </w:num>
   <w:num w:numId="24">
-    <w:abstractNumId w:val="35"/>
+    <w:abstractNumId w:val="37"/>
   </w:num>
   <w:num w:numId="25">
     <w:abstractNumId w:val="10"/>
@@ -20243,25 +20829,25 @@
     <w:abstractNumId w:val="0"/>
   </w:num>
   <w:num w:numId="28">
-    <w:abstractNumId w:val="20"/>
+    <w:abstractNumId w:val="21"/>
   </w:num>
   <w:num w:numId="29">
-    <w:abstractNumId w:val="26"/>
+    <w:abstractNumId w:val="28"/>
   </w:num>
   <w:num w:numId="30">
-    <w:abstractNumId w:val="21"/>
+    <w:abstractNumId w:val="23"/>
   </w:num>
   <w:num w:numId="31">
     <w:abstractNumId w:val="17"/>
   </w:num>
   <w:num w:numId="32">
-    <w:abstractNumId w:val="31"/>
+    <w:abstractNumId w:val="33"/>
   </w:num>
   <w:num w:numId="33">
     <w:abstractNumId w:val="11"/>
   </w:num>
   <w:num w:numId="34">
-    <w:abstractNumId w:val="33"/>
+    <w:abstractNumId w:val="35"/>
   </w:num>
   <w:num w:numId="35">
     <w:abstractNumId w:val="15"/>
@@ -20271,6 +20857,12 @@
   </w:num>
   <w:num w:numId="37">
     <w:abstractNumId w:val="5"/>
+  </w:num>
+  <w:num w:numId="38">
+    <w:abstractNumId w:val="22"/>
+  </w:num>
+  <w:num w:numId="39">
+    <w:abstractNumId w:val="19"/>
   </w:num>
 </w:numbering>
 </file>
@@ -21569,7 +22161,7 @@
 </file>
 
 <file path=customXml/itemProps2.xml><?xml version="1.0" encoding="utf-8"?>
-<ds:datastoreItem xmlns:ds="http://schemas.openxmlformats.org/officeDocument/2006/customXml" ds:itemID="{4BB53D20-C218-9F4B-9BAE-5875584B08AD}">
+<ds:datastoreItem xmlns:ds="http://schemas.openxmlformats.org/officeDocument/2006/customXml" ds:itemID="{8604F5CA-6322-A34B-89EA-3B58059FD45D}">
   <ds:schemaRefs>
     <ds:schemaRef ds:uri="http://schemas.openxmlformats.org/officeDocument/2006/bibliography"/>
   </ds:schemaRefs>

</xml_diff>